<commit_message>
bao cao file word
</commit_message>
<xml_diff>
--- a/BaoCaoDL.docx
+++ b/BaoCaoDL.docx
@@ -61,7 +61,7 @@
                     </pic:cNvPicPr>
                   </pic:nvPicPr>
                   <pic:blipFill>
-                    <a:blip r:embed="rId4"/>
+                    <a:blip r:embed="rId7"/>
                     <a:stretch>
                       <a:fillRect/>
                     </a:stretch>
@@ -270,6 +270,16 @@
           <w:lang w:val="en-US"/>
         </w:rPr>
         <w:tab/>
+      </w:r>
+      <w:r>
+        <w:rPr>
+          <w:rFonts w:hint="default"/>
+          <w:b w:val="0"/>
+          <w:bCs w:val="0"/>
+          <w:sz w:val="30"/>
+          <w:szCs w:val="30"/>
+          <w:lang w:val="en-US"/>
+        </w:rPr>
         <w:t>Đảng Cộng Sản Việt Nam</w:t>
       </w:r>
     </w:p>
@@ -507,15 +517,36 @@
         <w:bidi w:val="0"/>
         <w:rPr>
           <w:rFonts w:hint="default"/>
-          <w:lang w:val="en-US"/>
-        </w:rPr>
-      </w:pPr>
-      <w:r>
-        <w:rPr>
-          <w:rFonts w:hint="default"/>
-          <w:lang w:val="en-US"/>
-        </w:rPr>
-        <w:t>MỤC LỤC</w:t>
+          <w:b/>
+          <w:bCs/>
+          <w:sz w:val="36"/>
+          <w:szCs w:val="36"/>
+          <w:lang w:val="en-US"/>
+        </w:rPr>
+      </w:pPr>
+      <w:r>
+        <w:rPr>
+          <w:rFonts w:hint="default"/>
+          <w:b/>
+          <w:bCs/>
+          <w:sz w:val="36"/>
+          <w:szCs w:val="36"/>
+          <w:lang w:val="en-US"/>
+        </w:rPr>
+        <w:t>MỤC</w:t>
+      </w:r>
+      <w:bookmarkStart w:id="0" w:name="_GoBack"/>
+      <w:bookmarkEnd w:id="0"/>
+      <w:r>
+        <w:rPr>
+          <w:rFonts w:hint="default"/>
+          <w:b/>
+          <w:bCs/>
+          <w:sz w:val="36"/>
+          <w:szCs w:val="36"/>
+          <w:lang w:val="en-US"/>
+        </w:rPr>
+        <w:t xml:space="preserve"> LỤC</w:t>
       </w:r>
     </w:p>
     <w:p>
@@ -527,8 +558,10 @@
           <w:lang w:val="en-US"/>
         </w:rPr>
         <w:sectPr>
+          <w:footerReference r:id="rId3" w:type="default"/>
           <w:pgSz w:w="11906" w:h="16838"/>
           <w:pgMar w:top="1134" w:right="1134" w:bottom="1134" w:left="1701" w:header="720" w:footer="720" w:gutter="0"/>
+          <w:pgNumType w:start="1"/>
           <w:cols w:space="0" w:num="1"/>
           <w:rtlGutter w:val="0"/>
           <w:docGrid w:linePitch="360" w:charSpace="0"/>
@@ -644,6 +677,7 @@
           <w:lang w:val="en-US"/>
         </w:rPr>
         <w:sectPr>
+          <w:footerReference r:id="rId4" w:type="default"/>
           <w:pgSz w:w="11906" w:h="16838"/>
           <w:pgMar w:top="1134" w:right="1134" w:bottom="1134" w:left="1701" w:header="720" w:footer="720" w:gutter="0"/>
           <w:cols w:space="0" w:num="1"/>
@@ -1166,16 +1200,7 @@
           <w:rFonts w:hint="default"/>
           <w:lang w:val="en-US"/>
         </w:rPr>
-        <w:t>Trong bối cảnh khoa học - công nghệ phát triển nhanh như vũ bão kinh tế tri thức đóng vai trò thiết yếu, trong đó trí tuệ con người đóng vai trò quan trọng, trí tuệ nâng cao chất lượng tay nghề, sức lao động của con người, trí tuệ sáng tạo ra những sản phẩm mới tạo điều kiện để nền kinh tế phát triển. Trí tuệ con người vạch ra phương hướng quản lý, đường lối phát triển đúng đắn tạo tiền đề để</w:t>
-      </w:r>
-      <w:bookmarkStart w:id="0" w:name="_GoBack"/>
-      <w:bookmarkEnd w:id="0"/>
-      <w:r>
-        <w:rPr>
-          <w:rFonts w:hint="default"/>
-          <w:lang w:val="en-US"/>
-        </w:rPr>
-        <w:t xml:space="preserve"> xã hội phát triển bền vững. </w:t>
+        <w:t xml:space="preserve">Trong bối cảnh khoa học - công nghệ phát triển nhanh như vũ bão kinh tế tri thức đóng vai trò thiết yếu, trong đó trí tuệ con người đóng vai trò quan trọng, trí tuệ nâng cao chất lượng tay nghề, sức lao động của con người, trí tuệ sáng tạo ra những sản phẩm mới tạo điều kiện để nền kinh tế phát triển. Trí tuệ con người vạch ra phương hướng quản lý, đường lối phát triển đúng đắn tạo tiền đề để xã hội phát triển bền vững. </w:t>
       </w:r>
     </w:p>
     <w:p/>
@@ -1186,8 +1211,10 @@
           <w:lang w:val="en-US"/>
         </w:rPr>
         <w:sectPr>
+          <w:footerReference r:id="rId5" w:type="default"/>
           <w:pgSz w:w="11906" w:h="16838"/>
           <w:pgMar w:top="1134" w:right="1134" w:bottom="1134" w:left="1701" w:header="720" w:footer="720" w:gutter="0"/>
+          <w:pgNumType w:fmt="decimal" w:start="1"/>
           <w:cols w:space="0" w:num="1"/>
           <w:rtlGutter w:val="0"/>
           <w:docGrid w:linePitch="360" w:charSpace="0"/>
@@ -1222,12 +1249,229 @@
     <w:sectPr>
       <w:pgSz w:w="11906" w:h="16838"/>
       <w:pgMar w:top="1134" w:right="1134" w:bottom="1134" w:left="1701" w:header="720" w:footer="720" w:gutter="0"/>
+      <w:pgNumType w:fmt="decimal"/>
       <w:cols w:space="0" w:num="1"/>
       <w:rtlGutter w:val="0"/>
       <w:docGrid w:linePitch="360" w:charSpace="0"/>
     </w:sectPr>
   </w:body>
 </w:document>
+</file>
+
+<file path=word/footer1.xml><?xml version="1.0" encoding="utf-8"?>
+<w:ftr xmlns:wpc="http://schemas.microsoft.com/office/word/2010/wordprocessingCanvas" xmlns:mc="http://schemas.openxmlformats.org/markup-compatibility/2006" xmlns:o="urn:schemas-microsoft-com:office:office" xmlns:r="http://schemas.openxmlformats.org/officeDocument/2006/relationships" xmlns:m="http://schemas.openxmlformats.org/officeDocument/2006/math" xmlns:v="urn:schemas-microsoft-com:vml" xmlns:wp14="http://schemas.microsoft.com/office/word/2010/wordprocessingDrawing" xmlns:wp="http://schemas.openxmlformats.org/drawingml/2006/wordprocessingDrawing" xmlns:w10="urn:schemas-microsoft-com:office:word" xmlns:w="http://schemas.openxmlformats.org/wordprocessingml/2006/main" xmlns:w14="http://schemas.microsoft.com/office/word/2010/wordml" xmlns:w15="http://schemas.microsoft.com/office/word/2012/wordml" xmlns:wpg="http://schemas.microsoft.com/office/word/2010/wordprocessingGroup" xmlns:wpi="http://schemas.microsoft.com/office/word/2010/wordprocessingInk" xmlns:wne="http://schemas.microsoft.com/office/word/2006/wordml" xmlns:wps="http://schemas.microsoft.com/office/word/2010/wordprocessingShape" xmlns:wpsCustomData="http://www.wps.cn/officeDocument/2013/wpsCustomData" mc:Ignorable="w14 w15 wp14">
+  <w:p>
+    <w:pPr>
+      <w:pStyle w:val="7"/>
+    </w:pPr>
+  </w:p>
+</w:ftr>
+</file>
+
+<file path=word/footer2.xml><?xml version="1.0" encoding="utf-8"?>
+<w:ftr xmlns:wpc="http://schemas.microsoft.com/office/word/2010/wordprocessingCanvas" xmlns:mc="http://schemas.openxmlformats.org/markup-compatibility/2006" xmlns:o="urn:schemas-microsoft-com:office:office" xmlns:r="http://schemas.openxmlformats.org/officeDocument/2006/relationships" xmlns:m="http://schemas.openxmlformats.org/officeDocument/2006/math" xmlns:v="urn:schemas-microsoft-com:vml" xmlns:wp14="http://schemas.microsoft.com/office/word/2010/wordprocessingDrawing" xmlns:wp="http://schemas.openxmlformats.org/drawingml/2006/wordprocessingDrawing" xmlns:w10="urn:schemas-microsoft-com:office:word" xmlns:w="http://schemas.openxmlformats.org/wordprocessingml/2006/main" xmlns:w14="http://schemas.microsoft.com/office/word/2010/wordml" xmlns:w15="http://schemas.microsoft.com/office/word/2012/wordml" xmlns:wpg="http://schemas.microsoft.com/office/word/2010/wordprocessingGroup" xmlns:wpi="http://schemas.microsoft.com/office/word/2010/wordprocessingInk" xmlns:wne="http://schemas.microsoft.com/office/word/2006/wordml" xmlns:wps="http://schemas.microsoft.com/office/word/2010/wordprocessingShape" xmlns:wpsCustomData="http://www.wps.cn/officeDocument/2013/wpsCustomData" mc:Ignorable="w14 w15 wp14">
+  <w:p>
+    <w:pPr>
+      <w:bidi w:val="0"/>
+    </w:pPr>
+  </w:p>
+</w:ftr>
+</file>
+
+<file path=word/footer3.xml><?xml version="1.0" encoding="utf-8"?>
+<w:ftr xmlns:wpc="http://schemas.microsoft.com/office/word/2010/wordprocessingCanvas" xmlns:mc="http://schemas.openxmlformats.org/markup-compatibility/2006" xmlns:o="urn:schemas-microsoft-com:office:office" xmlns:r="http://schemas.openxmlformats.org/officeDocument/2006/relationships" xmlns:m="http://schemas.openxmlformats.org/officeDocument/2006/math" xmlns:v="urn:schemas-microsoft-com:vml" xmlns:wp14="http://schemas.microsoft.com/office/word/2010/wordprocessingDrawing" xmlns:wp="http://schemas.openxmlformats.org/drawingml/2006/wordprocessingDrawing" xmlns:w10="urn:schemas-microsoft-com:office:word" xmlns:w="http://schemas.openxmlformats.org/wordprocessingml/2006/main" xmlns:w14="http://schemas.microsoft.com/office/word/2010/wordml" xmlns:w15="http://schemas.microsoft.com/office/word/2012/wordml" xmlns:wpg="http://schemas.microsoft.com/office/word/2010/wordprocessingGroup" xmlns:wpi="http://schemas.microsoft.com/office/word/2010/wordprocessingInk" xmlns:wne="http://schemas.microsoft.com/office/word/2006/wordml" xmlns:wps="http://schemas.microsoft.com/office/word/2010/wordprocessingShape" xmlns:wpsCustomData="http://www.wps.cn/officeDocument/2013/wpsCustomData" mc:Ignorable="w14 w15 wp14">
+  <w:p>
+    <w:pPr>
+      <w:bidi w:val="0"/>
+    </w:pPr>
+    <w:r>
+      <w:rPr>
+        <w:sz w:val="26"/>
+      </w:rPr>
+      <mc:AlternateContent>
+        <mc:Choice Requires="wps">
+          <w:drawing>
+            <wp:anchor distT="0" distB="0" distL="114300" distR="114300" simplePos="0" relativeHeight="251663360" behindDoc="0" locked="0" layoutInCell="1" allowOverlap="1">
+              <wp:simplePos x="0" y="0"/>
+              <wp:positionH relativeFrom="margin">
+                <wp:align>right</wp:align>
+              </wp:positionH>
+              <wp:positionV relativeFrom="paragraph">
+                <wp:posOffset>0</wp:posOffset>
+              </wp:positionV>
+              <wp:extent cx="1828800" cy="1828800"/>
+              <wp:effectExtent l="0" t="0" r="0" b="0"/>
+              <wp:wrapNone/>
+              <wp:docPr id="8" name="Text Box 8"/>
+              <wp:cNvGraphicFramePr/>
+              <a:graphic xmlns:a="http://schemas.openxmlformats.org/drawingml/2006/main">
+                <a:graphicData uri="http://schemas.microsoft.com/office/word/2010/wordprocessingShape">
+                  <wps:wsp>
+                    <wps:cNvSpPr txBox="1"/>
+                    <wps:spPr>
+                      <a:xfrm>
+                        <a:off x="0" y="0"/>
+                        <a:ext cx="1828800" cy="1828800"/>
+                      </a:xfrm>
+                      <a:prstGeom prst="rect">
+                        <a:avLst/>
+                      </a:prstGeom>
+                      <a:noFill/>
+                      <a:ln w="6350">
+                        <a:noFill/>
+                      </a:ln>
+                    </wps:spPr>
+                    <wps:style>
+                      <a:lnRef idx="0">
+                        <a:schemeClr val="accent1"/>
+                      </a:lnRef>
+                      <a:fillRef idx="0">
+                        <a:schemeClr val="accent1"/>
+                      </a:fillRef>
+                      <a:effectRef idx="0">
+                        <a:schemeClr val="accent1"/>
+                      </a:effectRef>
+                      <a:fontRef idx="minor">
+                        <a:schemeClr val="dk1"/>
+                      </a:fontRef>
+                    </wps:style>
+                    <wps:txbx>
+                      <w:txbxContent>
+                        <w:p>
+                          <w:pPr>
+                            <w:pStyle w:val="7"/>
+                            <w:rPr>
+                              <w:rFonts w:hint="default"/>
+                              <w:b w:val="0"/>
+                              <w:bCs/>
+                              <w:sz w:val="26"/>
+                              <w:szCs w:val="26"/>
+                              <w:lang w:val="en-US"/>
+                            </w:rPr>
+                          </w:pPr>
+                          <w:r>
+                            <w:rPr>
+                              <w:b w:val="0"/>
+                              <w:bCs/>
+                              <w:lang w:val="en-US"/>
+                            </w:rPr>
+                            <w:fldChar w:fldCharType="begin"/>
+                          </w:r>
+                          <w:r>
+                            <w:rPr>
+                              <w:b w:val="0"/>
+                              <w:bCs/>
+                              <w:lang w:val="en-US"/>
+                            </w:rPr>
+                            <w:instrText xml:space="preserve"> PAGE  \* MERGEFORMAT </w:instrText>
+                          </w:r>
+                          <w:r>
+                            <w:rPr>
+                              <w:b w:val="0"/>
+                              <w:bCs/>
+                              <w:lang w:val="en-US"/>
+                            </w:rPr>
+                            <w:fldChar w:fldCharType="separate"/>
+                          </w:r>
+                          <w:r>
+                            <w:rPr>
+                              <w:b w:val="0"/>
+                              <w:bCs/>
+                              <w:lang w:val="en-US"/>
+                            </w:rPr>
+                            <w:t>2</w:t>
+                          </w:r>
+                          <w:r>
+                            <w:rPr>
+                              <w:b w:val="0"/>
+                              <w:bCs/>
+                              <w:lang w:val="en-US"/>
+                            </w:rPr>
+                            <w:fldChar w:fldCharType="end"/>
+                          </w:r>
+                        </w:p>
+                      </w:txbxContent>
+                    </wps:txbx>
+                    <wps:bodyPr rot="0" spcFirstLastPara="0" vertOverflow="overflow" horzOverflow="overflow" vert="horz" wrap="none" lIns="0" tIns="0" rIns="0" bIns="0" numCol="1" spcCol="0" rtlCol="0" fromWordArt="0" anchor="t" anchorCtr="0" forceAA="0" upright="0" compatLnSpc="1">
+                      <a:spAutoFit/>
+                    </wps:bodyPr>
+                  </wps:wsp>
+                </a:graphicData>
+              </a:graphic>
+            </wp:anchor>
+          </w:drawing>
+        </mc:Choice>
+        <mc:Fallback>
+          <w:pict>
+            <v:shape id="_x0000_s1026" o:spid="_x0000_s1026" o:spt="202" type="#_x0000_t202" style="position:absolute;left:0pt;margin-top:0pt;height:144pt;width:144pt;mso-position-horizontal:right;mso-position-horizontal-relative:margin;mso-wrap-style:none;z-index:251663360;mso-width-relative:page;mso-height-relative:page;" filled="f" stroked="f" coordsize="21600,21600" o:gfxdata="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">
+              <v:fill on="f" focussize="0,0"/>
+              <v:stroke on="f" weight="0.5pt"/>
+              <v:imagedata o:title=""/>
+              <o:lock v:ext="edit" aspectratio="f"/>
+              <v:textbox inset="0mm,0mm,0mm,0mm" style="mso-fit-shape-to-text:t;">
+                <w:txbxContent>
+                  <w:p>
+                    <w:pPr>
+                      <w:pStyle w:val="7"/>
+                      <w:rPr>
+                        <w:rFonts w:hint="default"/>
+                        <w:b w:val="0"/>
+                        <w:bCs/>
+                        <w:sz w:val="26"/>
+                        <w:szCs w:val="26"/>
+                        <w:lang w:val="en-US"/>
+                      </w:rPr>
+                    </w:pPr>
+                    <w:r>
+                      <w:rPr>
+                        <w:b w:val="0"/>
+                        <w:bCs/>
+                        <w:lang w:val="en-US"/>
+                      </w:rPr>
+                      <w:fldChar w:fldCharType="begin"/>
+                    </w:r>
+                    <w:r>
+                      <w:rPr>
+                        <w:b w:val="0"/>
+                        <w:bCs/>
+                        <w:lang w:val="en-US"/>
+                      </w:rPr>
+                      <w:instrText xml:space="preserve"> PAGE  \* MERGEFORMAT </w:instrText>
+                    </w:r>
+                    <w:r>
+                      <w:rPr>
+                        <w:b w:val="0"/>
+                        <w:bCs/>
+                        <w:lang w:val="en-US"/>
+                      </w:rPr>
+                      <w:fldChar w:fldCharType="separate"/>
+                    </w:r>
+                    <w:r>
+                      <w:rPr>
+                        <w:b w:val="0"/>
+                        <w:bCs/>
+                        <w:lang w:val="en-US"/>
+                      </w:rPr>
+                      <w:t>2</w:t>
+                    </w:r>
+                    <w:r>
+                      <w:rPr>
+                        <w:b w:val="0"/>
+                        <w:bCs/>
+                        <w:lang w:val="en-US"/>
+                      </w:rPr>
+                      <w:fldChar w:fldCharType="end"/>
+                    </w:r>
+                  </w:p>
+                </w:txbxContent>
+              </v:textbox>
+            </v:shape>
+          </w:pict>
+        </mc:Fallback>
+      </mc:AlternateContent>
+    </w:r>
+  </w:p>
+</w:ftr>
 </file>
 
 <file path=word/numbering.xml><?xml version="1.0" encoding="utf-8"?>
@@ -1806,8 +2050,7 @@
       <w:jc w:val="center"/>
     </w:pPr>
     <w:rPr>
-      <w:b/>
-      <w:sz w:val="36"/>
+      <w:sz w:val="20"/>
       <w:szCs w:val="18"/>
     </w:rPr>
   </w:style>
@@ -2094,6 +2337,9 @@
     <customSectPr/>
     <customSectPr/>
   </customSectProps>
+  <customShpExts>
+    <customShpInfo spid="_x0000_s1026" textRotate="1"/>
+  </customShpExts>
 </s:customData>
 </file>
 

</xml_diff>